<commit_message>
made some minor changes to script
</commit_message>
<xml_diff>
--- a/Documentation/Final_Presentation_Final_Script.docx
+++ b/Documentation/Final_Presentation_Final_Script.docx
@@ -42,7 +42,18 @@
         <w:t>and this is Ryan Kane and we are here t</w:t>
       </w:r>
       <w:r>
-        <w:t>onight to present to you SEMRS, a secure emergency medical health records management system.</w:t>
+        <w:t xml:space="preserve">onight to present </w:t>
+      </w:r>
+      <w:r>
+        <w:t>to you SEMRS, a secure emergen</w:t>
+      </w:r>
+      <w:bookmarkStart w:id="0" w:name="_GoBack"/>
+      <w:bookmarkEnd w:id="0"/>
+      <w:r>
+        <w:t>cy</w:t>
+      </w:r>
+      <w:r>
+        <w:t xml:space="preserve"> medical health records management system.</w:t>
       </w:r>
     </w:p>
     <w:p>
@@ -66,13 +77,17 @@
       <w:r>
         <w:t xml:space="preserve"> Just to give you an idea </w:t>
       </w:r>
-      <w:proofErr w:type="spellStart"/>
-      <w:r>
-        <w:t>f</w:t>
-      </w:r>
-      <w:proofErr w:type="spellEnd"/>
-      <w:r>
-        <w:t xml:space="preserve"> the background of our project, this project is intended for MCHC, located in Cape Town, SA. This are in South Africa does not have any health insurance standards mainly because doctors </w:t>
+      <w:r>
+        <w:t>o</w:t>
+      </w:r>
+      <w:r>
+        <w:t>f the background of our project, this project is intended for MCHC, located in Cape Town, SA. This are</w:t>
+      </w:r>
+      <w:r>
+        <w:t>a</w:t>
+      </w:r>
+      <w:r>
+        <w:t xml:space="preserve"> in South Africa does not have any health insurance standards mainly because doctors </w:t>
       </w:r>
       <w:r>
         <w:t>will often require immediate payments for their health service</w:t>
@@ -90,7 +105,13 @@
         <w:t>m</w:t>
       </w:r>
       <w:r>
-        <w:t>ajority of population has 7th grade education</w:t>
+        <w:t>ajority of population has</w:t>
+      </w:r>
+      <w:r>
+        <w:t xml:space="preserve"> a</w:t>
+      </w:r>
+      <w:r>
+        <w:t xml:space="preserve"> 7th grade education</w:t>
       </w:r>
       <w:r>
         <w:t xml:space="preserve">. </w:t>
@@ -115,7 +136,10 @@
         <w:t>S3:</w:t>
       </w:r>
       <w:r>
-        <w:t xml:space="preserve"> What is the problem we are trying to solve? (PAUSE)</w:t>
+        <w:t xml:space="preserve"> What is the p</w:t>
+      </w:r>
+      <w:r>
+        <w:t xml:space="preserve">roblem we are trying to solve? </w:t>
       </w:r>
     </w:p>
     <w:p>
@@ -141,7 +165,13 @@
         <w:t>M</w:t>
       </w:r>
       <w:r>
-        <w:t xml:space="preserve">itchell’s plain community, patient’s files are often misplaced or damaged because Patients are responsible for keeping their own paperwork. This leads to the delay of the treatment process. Often times the treatment must be restarted because of this. The confidentiality of the patient’s files can be compromised if the files are lost or taken. There is almost no data integrity with a paper based system because the paper files can be destroyed or lost.  </w:t>
+        <w:t xml:space="preserve">itchell’s plain community, patient’s files are often misplaced or damaged because Patients are responsible for keeping their own paperwork. This leads to the delay of the treatment process. Often times the treatment must be restarted because of this. The confidentiality of the patient’s files can be compromised if the files are lost or </w:t>
+      </w:r>
+      <w:r>
+        <w:t>stolen</w:t>
+      </w:r>
+      <w:r>
+        <w:t xml:space="preserve">. There is almost no data integrity with a paper based system because the paper files can be destroyed or lost.  </w:t>
       </w:r>
     </w:p>
     <w:p>
@@ -521,8 +551,6 @@
       <w:r>
         <w:t>profile photo for the mock patient</w:t>
       </w:r>
-      <w:bookmarkStart w:id="0" w:name="_GoBack"/>
-      <w:bookmarkEnd w:id="0"/>
     </w:p>
     <w:p>
       <w:pPr>
@@ -548,6 +576,9 @@
       </w:pPr>
       <w:r>
         <w:t>Add a new patient</w:t>
+      </w:r>
+      <w:r>
+        <w:t xml:space="preserve"> (Make sure you show all information that could be inputted.) </w:t>
       </w:r>
     </w:p>
     <w:p>

</xml_diff>